<commit_message>
bedida 7-9 - corrections
</commit_message>
<xml_diff>
--- a/5772_SemesterA/Bedida/Bedida 7 Azriel Berger.docx
+++ b/5772_SemesterA/Bedida/Bedida 7 Azriel Berger.docx
@@ -741,7 +741,6 @@
       <w:pPr>
         <w:pStyle w:val="2"/>
         <w:rPr>
-          <w:rFonts w:hint="cs"/>
           <w:rtl/>
         </w:rPr>
       </w:pPr>
@@ -1062,7 +1061,7 @@
       <w:pPr>
         <w:pStyle w:val="2"/>
         <w:rPr>
-          <w:rFonts w:cs="Times New Roman" w:hint="cs"/>
+          <w:rFonts w:cs="Times New Roman"/>
           <w:rtl/>
         </w:rPr>
       </w:pPr>
@@ -1370,7 +1369,6 @@
       <w:pPr>
         <w:pStyle w:val="2"/>
         <w:rPr>
-          <w:rFonts w:hint="cs"/>
           <w:rtl/>
         </w:rPr>
       </w:pPr>
@@ -1455,7 +1453,6 @@
     <w:p>
       <w:pPr>
         <w:rPr>
-          <w:rFonts w:hint="cs"/>
           <w:rtl/>
         </w:rPr>
       </w:pPr>
@@ -1619,7 +1616,6 @@
       <w:pPr>
         <w:pStyle w:val="3"/>
         <w:rPr>
-          <w:rFonts w:hint="cs"/>
           <w:strike/>
           <w:rtl/>
         </w:rPr>
@@ -1649,7 +1645,6 @@
     <w:p>
       <w:pPr>
         <w:rPr>
-          <w:rFonts w:hint="cs"/>
           <w:rtl/>
         </w:rPr>
       </w:pPr>
@@ -1747,16 +1742,7 @@
             <w:rPr>
               <w:rFonts w:ascii="Cambria Math" w:hAnsi="Cambria Math"/>
             </w:rPr>
-            <m:t>=</m:t>
-          </m:r>
-          <m:r>
-            <m:rPr>
-              <m:sty m:val="p"/>
-            </m:rPr>
-            <w:rPr>
-              <w:rFonts w:ascii="Cambria Math" w:hAnsi="Cambria Math"/>
-            </w:rPr>
-            <m:t>3108105</m:t>
+            <m:t>=3108105</m:t>
           </m:r>
         </m:oMath>
       </m:oMathPara>
@@ -1765,7 +1751,6 @@
       <w:pPr>
         <w:pStyle w:val="3"/>
         <w:rPr>
-          <w:rFonts w:hint="cs"/>
           <w:rtl/>
         </w:rPr>
       </w:pPr>
@@ -1779,7 +1764,6 @@
     <w:p>
       <w:pPr>
         <w:rPr>
-          <w:rFonts w:hint="cs"/>
           <w:rtl/>
         </w:rPr>
       </w:pPr>
@@ -1835,7 +1819,6 @@
     <w:p>
       <w:pPr>
         <w:rPr>
-          <w:rFonts w:hint="cs"/>
           <w:rtl/>
         </w:rPr>
       </w:pPr>
@@ -1929,19 +1912,7 @@
               <w:rPr>
                 <w:rFonts w:ascii="Cambria Math" w:hAnsi="Cambria Math"/>
               </w:rPr>
-              <m:t>2</m:t>
-            </m:r>
-            <m:r>
-              <w:rPr>
-                <w:rFonts w:ascii="Cambria Math" w:hAnsi="Cambria Math"/>
-              </w:rPr>
-              <m:t>8</m:t>
-            </m:r>
-            <m:r>
-              <w:rPr>
-                <w:rFonts w:ascii="Cambria Math" w:hAnsi="Cambria Math"/>
-              </w:rPr>
-              <m:t>-k</m:t>
+              <m:t>28-k</m:t>
             </m:r>
           </m:e>
         </m:d>
@@ -2015,19 +1986,7 @@
                         <w:rPr>
                           <w:rFonts w:ascii="Cambria Math" w:hAnsi="Cambria Math"/>
                         </w:rPr>
-                        <m:t>2</m:t>
-                      </m:r>
-                      <m:r>
-                        <w:rPr>
-                          <w:rFonts w:ascii="Cambria Math" w:hAnsi="Cambria Math"/>
-                        </w:rPr>
-                        <m:t>8</m:t>
-                      </m:r>
-                      <m:r>
-                        <w:rPr>
-                          <w:rFonts w:ascii="Cambria Math" w:hAnsi="Cambria Math"/>
-                        </w:rPr>
-                        <m:t>-k</m:t>
+                        <m:t>28-k</m:t>
                       </m:r>
                     </m:e>
                     <m:e>
@@ -2047,13 +2006,7 @@
             <w:rPr>
               <w:rFonts w:ascii="Cambria Math" w:hAnsi="Cambria Math"/>
             </w:rPr>
-            <m:t>=</m:t>
-          </m:r>
-          <m:r>
-            <w:rPr>
-              <w:rFonts w:ascii="Cambria Math" w:hAnsi="Cambria Math"/>
-            </w:rPr>
-            <m:t>8707501</m:t>
+            <m:t>=8707501</m:t>
           </m:r>
         </m:oMath>
       </m:oMathPara>
@@ -2104,7 +2057,6 @@
     <w:p>
       <w:pPr>
         <w:rPr>
-          <w:rFonts w:hint="cs"/>
           <w:rtl/>
         </w:rPr>
       </w:pPr>
@@ -2132,7 +2084,6 @@
     <w:p>
       <w:pPr>
         <w:rPr>
-          <w:rFonts w:hint="cs"/>
           <w:rtl/>
         </w:rPr>
       </w:pPr>
@@ -2223,13 +2174,7 @@
                     <w:rPr>
                       <w:rFonts w:ascii="Cambria Math" w:hAnsi="Cambria Math"/>
                     </w:rPr>
-                    <m:t>2</m:t>
-                  </m:r>
-                  <m:r>
-                    <w:rPr>
-                      <w:rFonts w:ascii="Cambria Math" w:hAnsi="Cambria Math"/>
-                    </w:rPr>
-                    <m:t>9</m:t>
+                    <m:t>29</m:t>
                   </m:r>
                 </m:e>
                 <m:e>
@@ -2250,16 +2195,7 @@
             <w:rPr>
               <w:rFonts w:ascii="Cambria Math" w:hAnsi="Cambria Math"/>
             </w:rPr>
-            <m:t>=</m:t>
-          </m:r>
-          <m:r>
-            <m:rPr>
-              <m:sty m:val="p"/>
-            </m:rPr>
-            <w:rPr>
-              <w:rFonts w:ascii="Cambria Math" w:hAnsi="Cambria Math"/>
-            </w:rPr>
-            <m:t>10015005</m:t>
+            <m:t>=10015005</m:t>
           </m:r>
         </m:oMath>
       </m:oMathPara>
@@ -2267,7 +2203,6 @@
     <w:p>
       <w:pPr>
         <w:rPr>
-          <w:rFonts w:hint="cs"/>
           <w:rtl/>
         </w:rPr>
       </w:pPr>
@@ -2361,19 +2296,7 @@
               <w:rPr>
                 <w:rFonts w:ascii="Cambria Math" w:hAnsi="Cambria Math"/>
               </w:rPr>
-              <m:t>2</m:t>
-            </m:r>
-            <m:r>
-              <w:rPr>
-                <w:rFonts w:ascii="Cambria Math" w:hAnsi="Cambria Math"/>
-              </w:rPr>
-              <m:t>9</m:t>
-            </m:r>
-            <m:r>
-              <w:rPr>
-                <w:rFonts w:ascii="Cambria Math" w:hAnsi="Cambria Math"/>
-              </w:rPr>
-              <m:t>-k</m:t>
+              <m:t>29-k</m:t>
             </m:r>
           </m:e>
         </m:d>
@@ -2447,19 +2370,7 @@
                         <w:rPr>
                           <w:rFonts w:ascii="Cambria Math" w:hAnsi="Cambria Math"/>
                         </w:rPr>
-                        <m:t>2</m:t>
-                      </m:r>
-                      <m:r>
-                        <w:rPr>
-                          <w:rFonts w:ascii="Cambria Math" w:hAnsi="Cambria Math"/>
-                        </w:rPr>
-                        <m:t>9</m:t>
-                      </m:r>
-                      <m:r>
-                        <w:rPr>
-                          <w:rFonts w:ascii="Cambria Math" w:hAnsi="Cambria Math"/>
-                        </w:rPr>
-                        <m:t>-k</m:t>
+                        <m:t>29-k</m:t>
                       </m:r>
                     </m:e>
                     <m:e>
@@ -2479,13 +2390,7 @@
             <w:rPr>
               <w:rFonts w:ascii="Cambria Math" w:hAnsi="Cambria Math"/>
             </w:rPr>
-            <m:t>=</m:t>
-          </m:r>
-          <m:r>
-            <w:rPr>
-              <w:rFonts w:ascii="Cambria Math" w:hAnsi="Cambria Math"/>
-            </w:rPr>
-            <m:t>26776255</m:t>
+            <m:t>=26776255</m:t>
           </m:r>
         </m:oMath>
       </m:oMathPara>
@@ -2621,7 +2526,6 @@
       <w:pPr>
         <w:pStyle w:val="3"/>
         <w:rPr>
-          <w:rFonts w:hint="cs"/>
           <w:rtl/>
         </w:rPr>
       </w:pPr>
@@ -3621,31 +3525,45 @@
     </w:p>
     <w:p>
       <w:pPr>
-        <w:rPr>
-          <w:rFonts w:hint="cs"/>
-          <w:rtl/>
-        </w:rPr>
-      </w:pPr>
-      <w:r>
-        <w:rPr>
-          <w:rFonts w:hint="cs"/>
-          <w:rtl/>
-        </w:rPr>
-        <w:t>נגדיר משתנים אחרים עם משוואה שקולה</w:t>
-      </w:r>
-      <w:r>
-        <w:rPr>
-          <w:rFonts w:hint="cs"/>
-          <w:rtl/>
-        </w:rPr>
-        <w:t>, כאשר כל המשתנים הם שלמים אי שליליים</w:t>
-      </w:r>
-      <w:r>
-        <w:rPr>
-          <w:rFonts w:hint="cs"/>
-          <w:rtl/>
-        </w:rPr>
-        <w:t>:</w:t>
+        <w:pStyle w:val="4"/>
+        <w:rPr>
+          <w:rFonts w:hint="cs"/>
+          <w:rtl/>
+        </w:rPr>
+      </w:pPr>
+      <w:r>
+        <w:rPr>
+          <w:rFonts w:hint="cs"/>
+          <w:rtl/>
+        </w:rPr>
+        <w:t xml:space="preserve">פתרון ראשון </w:t>
+      </w:r>
+      <w:r>
+        <w:rPr>
+          <w:rtl/>
+        </w:rPr>
+        <w:t>–</w:t>
+      </w:r>
+      <w:r>
+        <w:rPr>
+          <w:rFonts w:hint="cs"/>
+          <w:rtl/>
+        </w:rPr>
+        <w:t xml:space="preserve"> שגוי:</w:t>
+      </w:r>
+    </w:p>
+    <w:p>
+      <w:pPr>
+        <w:rPr>
+          <w:rtl/>
+        </w:rPr>
+      </w:pPr>
+      <w:r>
+        <w:rPr>
+          <w:rFonts w:hint="cs"/>
+          <w:rtl/>
+        </w:rPr>
+        <w:t>נגדיר משתנים אחרים עם משוואה שקולה, כאשר כל המשתנים הם שלמים אי שליליים:</w:t>
       </w:r>
     </w:p>
     <w:p>
@@ -3790,7 +3708,7 @@
                         <w:rPr>
                           <w:rFonts w:ascii="Cambria Math" w:hAnsi="Cambria Math"/>
                         </w:rPr>
-                        <m:t>=c+4</m:t>
+                        <m:t>=c+3</m:t>
                       </m:r>
                     </m:e>
                   </m:mr>
@@ -3963,7 +3881,7 @@
             <w:rPr>
               <w:rFonts w:ascii="Cambria Math" w:hAnsi="Cambria Math"/>
             </w:rPr>
-            <m:t>=13</m:t>
+            <m:t>=12</m:t>
           </m:r>
         </m:oMath>
       </m:oMathPara>
@@ -3980,7 +3898,7 @@
           <w:rFonts w:hint="cs"/>
           <w:rtl/>
         </w:rPr>
-        <w:t>זה שקול לסידור 13 כדורים ו4 מחיצות בשורה, דהיינו בחירת מקומותיהן של המחיצות: 4 מתוך 17:</w:t>
+        <w:t>זה שקול לסידור 12 כדורים ו4 מחיצות בשורה, דהיינו בחירת מקומותיהן של המחיצות: 4 מתוך 16:</w:t>
       </w:r>
     </w:p>
     <w:p>
@@ -4013,7 +3931,572 @@
                     <w:rPr>
                       <w:rFonts w:ascii="Cambria Math" w:hAnsi="Cambria Math"/>
                     </w:rPr>
-                    <m:t>17</m:t>
+                    <m:t>16</m:t>
+                  </m:r>
+                </m:e>
+                <m:e>
+                  <m:r>
+                    <w:rPr>
+                      <w:rFonts w:ascii="Cambria Math" w:hAnsi="Cambria Math"/>
+                    </w:rPr>
+                    <m:t>4</m:t>
+                  </m:r>
+                </m:e>
+              </m:eqArr>
+            </m:e>
+          </m:d>
+          <m:r>
+            <w:rPr>
+              <w:rFonts w:ascii="Cambria Math" w:hAnsi="Cambria Math"/>
+            </w:rPr>
+            <m:t>=1820</m:t>
+          </m:r>
+        </m:oMath>
+      </m:oMathPara>
+    </w:p>
+    <w:p>
+      <w:pPr>
+        <w:pStyle w:val="4"/>
+        <w:rPr>
+          <w:rFonts w:hint="cs"/>
+          <w:rtl/>
+        </w:rPr>
+      </w:pPr>
+      <w:r>
+        <w:rPr>
+          <w:rFonts w:hint="cs"/>
+          <w:rtl/>
+        </w:rPr>
+        <w:lastRenderedPageBreak/>
+        <w:t xml:space="preserve">פתרון שני </w:t>
+      </w:r>
+      <w:r>
+        <w:rPr>
+          <w:rtl/>
+        </w:rPr>
+        <w:t>–</w:t>
+      </w:r>
+      <w:r>
+        <w:rPr>
+          <w:rFonts w:hint="cs"/>
+          <w:rtl/>
+        </w:rPr>
+        <w:t xml:space="preserve"> מתוקן:</w:t>
+      </w:r>
+    </w:p>
+    <w:p>
+      <w:pPr>
+        <w:rPr>
+          <w:rFonts w:hint="cs"/>
+          <w:b/>
+          <w:bCs/>
+          <w:rtl/>
+        </w:rPr>
+      </w:pPr>
+      <w:r>
+        <w:rPr>
+          <w:rFonts w:hint="cs"/>
+          <w:b/>
+          <w:bCs/>
+          <w:rtl/>
+        </w:rPr>
+        <w:t>נשים לב שכבר ידוע ש</w:t>
+      </w:r>
+      <m:oMath>
+        <m:r>
+          <m:rPr>
+            <m:sty m:val="bi"/>
+          </m:rPr>
+          <w:rPr>
+            <w:rFonts w:ascii="Cambria Math" w:hAnsi="Cambria Math"/>
+          </w:rPr>
+          <m:t>c≥0</m:t>
+        </m:r>
+      </m:oMath>
+      <w:r>
+        <w:rPr>
+          <w:rFonts w:hint="cs"/>
+          <w:b/>
+          <w:bCs/>
+          <w:rtl/>
+        </w:rPr>
+        <w:t xml:space="preserve">, ולכן האילוץ </w:t>
+      </w:r>
+      <m:oMath>
+        <m:r>
+          <m:rPr>
+            <m:sty m:val="bi"/>
+          </m:rPr>
+          <w:rPr>
+            <w:rFonts w:ascii="Cambria Math" w:hAnsi="Cambria Math"/>
+          </w:rPr>
+          <m:t>c≥-3</m:t>
+        </m:r>
+      </m:oMath>
+      <w:r>
+        <w:rPr>
+          <w:rFonts w:hint="cs"/>
+          <w:b/>
+          <w:bCs/>
+          <w:rtl/>
+        </w:rPr>
+        <w:t xml:space="preserve"> ה</w:t>
+      </w:r>
+      <w:proofErr w:type="spellStart"/>
+      <w:r>
+        <w:rPr>
+          <w:rFonts w:hint="cs"/>
+          <w:b/>
+          <w:bCs/>
+          <w:rtl/>
+        </w:rPr>
+        <w:t>ינו</w:t>
+      </w:r>
+      <w:proofErr w:type="spellEnd"/>
+      <w:r>
+        <w:rPr>
+          <w:rFonts w:hint="cs"/>
+          <w:b/>
+          <w:bCs/>
+          <w:rtl/>
+        </w:rPr>
+        <w:t xml:space="preserve"> מיותר!</w:t>
+      </w:r>
+    </w:p>
+    <w:p>
+      <w:pPr>
+        <w:rPr>
+          <w:rtl/>
+        </w:rPr>
+      </w:pPr>
+      <w:r>
+        <w:rPr>
+          <w:rFonts w:hint="cs"/>
+          <w:rtl/>
+        </w:rPr>
+        <w:t>נגדיר משתנים אחרים עם משוואה שקולה</w:t>
+      </w:r>
+      <w:r>
+        <w:rPr>
+          <w:rFonts w:hint="cs"/>
+          <w:rtl/>
+        </w:rPr>
+        <w:t>, כאשר כל המשתנים הם שלמים אי שליליים</w:t>
+      </w:r>
+      <w:r>
+        <w:rPr>
+          <w:rFonts w:hint="cs"/>
+          <w:rtl/>
+        </w:rPr>
+        <w:t>:</w:t>
+      </w:r>
+    </w:p>
+    <w:p>
+      <w:pPr>
+        <w:bidi w:val="0"/>
+      </w:pPr>
+      <m:oMathPara>
+        <m:oMath>
+          <m:m>
+            <m:mPr>
+              <m:mcs>
+                <m:mc>
+                  <m:mcPr>
+                    <m:count m:val="2"/>
+                    <m:mcJc m:val="center"/>
+                  </m:mcPr>
+                </m:mc>
+              </m:mcs>
+              <m:ctrlPr>
+                <w:rPr>
+                  <w:rFonts w:ascii="Cambria Math" w:hAnsi="Cambria Math"/>
+                  <w:i/>
+                </w:rPr>
+              </m:ctrlPr>
+            </m:mPr>
+            <m:mr>
+              <m:e>
+                <m:m>
+                  <m:mPr>
+                    <m:mcs>
+                      <m:mc>
+                        <m:mcPr>
+                          <m:count m:val="3"/>
+                          <m:mcJc m:val="center"/>
+                        </m:mcPr>
+                      </m:mc>
+                    </m:mcs>
+                    <m:ctrlPr>
+                      <w:rPr>
+                        <w:rFonts w:ascii="Cambria Math" w:hAnsi="Cambria Math"/>
+                        <w:i/>
+                      </w:rPr>
+                    </m:ctrlPr>
+                  </m:mPr>
+                  <m:mr>
+                    <m:e>
+                      <m:sSub>
+                        <m:sSubPr>
+                          <m:ctrlPr>
+                            <w:rPr>
+                              <w:rFonts w:ascii="Cambria Math" w:hAnsi="Cambria Math"/>
+                              <w:i/>
+                            </w:rPr>
+                          </m:ctrlPr>
+                        </m:sSubPr>
+                        <m:e>
+                          <m:r>
+                            <w:rPr>
+                              <w:rFonts w:ascii="Cambria Math" w:hAnsi="Cambria Math"/>
+                            </w:rPr>
+                            <m:t>x</m:t>
+                          </m:r>
+                        </m:e>
+                        <m:sub>
+                          <m:r>
+                            <w:rPr>
+                              <w:rFonts w:ascii="Cambria Math" w:hAnsi="Cambria Math"/>
+                            </w:rPr>
+                            <m:t>1</m:t>
+                          </m:r>
+                        </m:sub>
+                      </m:sSub>
+                      <m:r>
+                        <w:rPr>
+                          <w:rFonts w:ascii="Cambria Math" w:hAnsi="Cambria Math"/>
+                        </w:rPr>
+                        <m:t>=a-4</m:t>
+                      </m:r>
+                    </m:e>
+                    <m:e>
+                      <m:sSub>
+                        <m:sSubPr>
+                          <m:ctrlPr>
+                            <w:rPr>
+                              <w:rFonts w:ascii="Cambria Math" w:hAnsi="Cambria Math"/>
+                              <w:i/>
+                            </w:rPr>
+                          </m:ctrlPr>
+                        </m:sSubPr>
+                        <m:e>
+                          <m:r>
+                            <w:rPr>
+                              <w:rFonts w:ascii="Cambria Math" w:hAnsi="Cambria Math"/>
+                            </w:rPr>
+                            <m:t>x</m:t>
+                          </m:r>
+                        </m:e>
+                        <m:sub>
+                          <m:r>
+                            <w:rPr>
+                              <w:rFonts w:ascii="Cambria Math" w:hAnsi="Cambria Math"/>
+                            </w:rPr>
+                            <m:t>2</m:t>
+                          </m:r>
+                        </m:sub>
+                      </m:sSub>
+                      <m:r>
+                        <w:rPr>
+                          <w:rFonts w:ascii="Cambria Math" w:hAnsi="Cambria Math"/>
+                        </w:rPr>
+                        <m:t>=b-2</m:t>
+                      </m:r>
+                    </m:e>
+                    <m:e>
+                      <m:sSub>
+                        <m:sSubPr>
+                          <m:ctrlPr>
+                            <w:rPr>
+                              <w:rFonts w:ascii="Cambria Math" w:hAnsi="Cambria Math"/>
+                              <w:i/>
+                            </w:rPr>
+                          </m:ctrlPr>
+                        </m:sSubPr>
+                        <m:e>
+                          <m:r>
+                            <w:rPr>
+                              <w:rFonts w:ascii="Cambria Math" w:hAnsi="Cambria Math"/>
+                            </w:rPr>
+                            <m:t>x</m:t>
+                          </m:r>
+                        </m:e>
+                        <m:sub>
+                          <m:r>
+                            <w:rPr>
+                              <w:rFonts w:ascii="Cambria Math" w:hAnsi="Cambria Math"/>
+                            </w:rPr>
+                            <m:t>3</m:t>
+                          </m:r>
+                        </m:sub>
+                      </m:sSub>
+                      <m:r>
+                        <w:rPr>
+                          <w:rFonts w:ascii="Cambria Math" w:hAnsi="Cambria Math"/>
+                        </w:rPr>
+                        <m:t>=c</m:t>
+                      </m:r>
+                    </m:e>
+                  </m:mr>
+                </m:m>
+              </m:e>
+              <m:e>
+                <m:m>
+                  <m:mPr>
+                    <m:mcs>
+                      <m:mc>
+                        <m:mcPr>
+                          <m:count m:val="2"/>
+                          <m:mcJc m:val="center"/>
+                        </m:mcPr>
+                      </m:mc>
+                    </m:mcs>
+                    <m:ctrlPr>
+                      <w:rPr>
+                        <w:rFonts w:ascii="Cambria Math" w:hAnsi="Cambria Math"/>
+                        <w:i/>
+                      </w:rPr>
+                    </m:ctrlPr>
+                  </m:mPr>
+                  <m:mr>
+                    <m:e>
+                      <m:sSub>
+                        <m:sSubPr>
+                          <m:ctrlPr>
+                            <w:rPr>
+                              <w:rFonts w:ascii="Cambria Math" w:hAnsi="Cambria Math"/>
+                              <w:i/>
+                            </w:rPr>
+                          </m:ctrlPr>
+                        </m:sSubPr>
+                        <m:e>
+                          <m:r>
+                            <w:rPr>
+                              <w:rFonts w:ascii="Cambria Math" w:hAnsi="Cambria Math"/>
+                            </w:rPr>
+                            <m:t>x</m:t>
+                          </m:r>
+                        </m:e>
+                        <m:sub>
+                          <m:r>
+                            <w:rPr>
+                              <w:rFonts w:ascii="Cambria Math" w:hAnsi="Cambria Math"/>
+                            </w:rPr>
+                            <m:t>4</m:t>
+                          </m:r>
+                        </m:sub>
+                      </m:sSub>
+                      <m:r>
+                        <w:rPr>
+                          <w:rFonts w:ascii="Cambria Math" w:hAnsi="Cambria Math"/>
+                        </w:rPr>
+                        <m:t>=d</m:t>
+                      </m:r>
+                    </m:e>
+                    <m:e>
+                      <m:sSub>
+                        <m:sSubPr>
+                          <m:ctrlPr>
+                            <w:rPr>
+                              <w:rFonts w:ascii="Cambria Math" w:hAnsi="Cambria Math"/>
+                              <w:i/>
+                            </w:rPr>
+                          </m:ctrlPr>
+                        </m:sSubPr>
+                        <m:e>
+                          <m:r>
+                            <w:rPr>
+                              <w:rFonts w:ascii="Cambria Math" w:hAnsi="Cambria Math"/>
+                            </w:rPr>
+                            <m:t>x</m:t>
+                          </m:r>
+                        </m:e>
+                        <m:sub>
+                          <m:r>
+                            <w:rPr>
+                              <w:rFonts w:ascii="Cambria Math" w:hAnsi="Cambria Math"/>
+                            </w:rPr>
+                            <m:t>5</m:t>
+                          </m:r>
+                        </m:sub>
+                      </m:sSub>
+                      <m:r>
+                        <w:rPr>
+                          <w:rFonts w:ascii="Cambria Math" w:hAnsi="Cambria Math"/>
+                        </w:rPr>
+                        <m:t>=e</m:t>
+                      </m:r>
+                    </m:e>
+                  </m:mr>
+                </m:m>
+              </m:e>
+            </m:mr>
+          </m:m>
+        </m:oMath>
+      </m:oMathPara>
+    </w:p>
+    <w:p>
+      <w:pPr>
+        <w:bidi w:val="0"/>
+      </w:pPr>
+      <m:oMathPara>
+        <m:oMath>
+          <m:r>
+            <w:rPr>
+              <w:rFonts w:ascii="Cambria Math" w:hAnsi="Cambria Math"/>
+            </w:rPr>
+            <m:t>⇒</m:t>
+          </m:r>
+          <m:nary>
+            <m:naryPr>
+              <m:chr m:val="∑"/>
+              <m:limLoc m:val="undOvr"/>
+              <m:ctrlPr>
+                <w:rPr>
+                  <w:rFonts w:ascii="Cambria Math" w:hAnsi="Cambria Math"/>
+                  <w:i/>
+                </w:rPr>
+              </m:ctrlPr>
+            </m:naryPr>
+            <m:sub>
+              <m:r>
+                <w:rPr>
+                  <w:rFonts w:ascii="Cambria Math" w:hAnsi="Cambria Math"/>
+                </w:rPr>
+                <m:t>i=1</m:t>
+              </m:r>
+            </m:sub>
+            <m:sup>
+              <m:r>
+                <w:rPr>
+                  <w:rFonts w:ascii="Cambria Math" w:hAnsi="Cambria Math"/>
+                </w:rPr>
+                <m:t>5</m:t>
+              </m:r>
+            </m:sup>
+            <m:e>
+              <m:sSub>
+                <m:sSubPr>
+                  <m:ctrlPr>
+                    <w:rPr>
+                      <w:rFonts w:ascii="Cambria Math" w:hAnsi="Cambria Math"/>
+                      <w:i/>
+                    </w:rPr>
+                  </m:ctrlPr>
+                </m:sSubPr>
+                <m:e>
+                  <m:r>
+                    <w:rPr>
+                      <w:rFonts w:ascii="Cambria Math" w:hAnsi="Cambria Math"/>
+                    </w:rPr>
+                    <m:t>x</m:t>
+                  </m:r>
+                </m:e>
+                <m:sub>
+                  <m:r>
+                    <w:rPr>
+                      <w:rFonts w:ascii="Cambria Math" w:hAnsi="Cambria Math"/>
+                    </w:rPr>
+                    <m:t>i</m:t>
+                  </m:r>
+                </m:sub>
+              </m:sSub>
+            </m:e>
+          </m:nary>
+          <m:r>
+            <w:rPr>
+              <w:rFonts w:ascii="Cambria Math" w:hAnsi="Cambria Math"/>
+            </w:rPr>
+            <m:t>=</m:t>
+          </m:r>
+          <m:r>
+            <w:rPr>
+              <w:rFonts w:ascii="Cambria Math" w:hAnsi="Cambria Math"/>
+            </w:rPr>
+            <m:t>9</m:t>
+          </m:r>
+        </m:oMath>
+      </m:oMathPara>
+    </w:p>
+    <w:p>
+      <w:pPr>
+        <w:rPr>
+          <w:rFonts w:hint="cs"/>
+          <w:rtl/>
+        </w:rPr>
+      </w:pPr>
+      <w:r>
+        <w:rPr>
+          <w:rFonts w:hint="cs"/>
+          <w:rtl/>
+        </w:rPr>
+        <w:t xml:space="preserve">זה שקול לסידור </w:t>
+      </w:r>
+      <w:r>
+        <w:rPr>
+          <w:rFonts w:hint="cs"/>
+          <w:rtl/>
+        </w:rPr>
+        <w:t>9</w:t>
+      </w:r>
+      <w:r>
+        <w:rPr>
+          <w:rFonts w:hint="cs"/>
+          <w:rtl/>
+        </w:rPr>
+        <w:t xml:space="preserve"> כדורים ו4 מחיצות בשורה, דהיינו בחירת מקומותיהן של המחיצות: 4 מתוך 1</w:t>
+      </w:r>
+      <w:r>
+        <w:rPr>
+          <w:rFonts w:hint="cs"/>
+          <w:rtl/>
+        </w:rPr>
+        <w:t>3</w:t>
+      </w:r>
+      <w:r>
+        <w:rPr>
+          <w:rFonts w:hint="cs"/>
+          <w:rtl/>
+        </w:rPr>
+        <w:t>:</w:t>
+      </w:r>
+    </w:p>
+    <w:p>
+      <w:pPr>
+        <w:bidi w:val="0"/>
+      </w:pPr>
+      <m:oMathPara>
+        <m:oMath>
+          <m:d>
+            <m:dPr>
+              <m:ctrlPr>
+                <w:rPr>
+                  <w:rFonts w:ascii="Cambria Math" w:hAnsi="Cambria Math"/>
+                  <w:i/>
+                </w:rPr>
+              </m:ctrlPr>
+            </m:dPr>
+            <m:e>
+              <m:eqArr>
+                <m:eqArrPr>
+                  <m:ctrlPr>
+                    <w:rPr>
+                      <w:rFonts w:ascii="Cambria Math" w:hAnsi="Cambria Math"/>
+                      <w:i/>
+                    </w:rPr>
+                  </m:ctrlPr>
+                </m:eqArrPr>
+                <m:e>
+                  <m:r>
+                    <w:rPr>
+                      <w:rFonts w:ascii="Cambria Math" w:hAnsi="Cambria Math"/>
+                    </w:rPr>
+                    <m:t>1</m:t>
+                  </m:r>
+                  <m:r>
+                    <w:rPr>
+                      <w:rFonts w:ascii="Cambria Math" w:hAnsi="Cambria Math"/>
+                    </w:rPr>
+                    <m:t>3</m:t>
                   </m:r>
                 </m:e>
                 <m:e>
@@ -4037,7 +4520,7 @@
             <w:rPr>
               <w:rFonts w:ascii="Cambria Math" w:hAnsi="Cambria Math"/>
             </w:rPr>
-            <m:t>2380</m:t>
+            <m:t>715</m:t>
           </m:r>
         </m:oMath>
       </m:oMathPara>
@@ -4056,7 +4539,6 @@
           <w:strike/>
           <w:rtl/>
         </w:rPr>
-        <w:lastRenderedPageBreak/>
         <w:t>ג. כל</w:t>
       </w:r>
       <w:r>
@@ -4196,7 +4678,6 @@
       <w:pPr>
         <w:pStyle w:val="3"/>
         <w:rPr>
-          <w:rFonts w:hint="cs"/>
           <w:rtl/>
         </w:rPr>
       </w:pPr>
@@ -4266,7 +4747,6 @@
     <w:p>
       <w:pPr>
         <w:rPr>
-          <w:rFonts w:hint="cs"/>
           <w:rtl/>
         </w:rPr>
       </w:pPr>
@@ -4731,7 +5211,6 @@
     <w:p>
       <w:pPr>
         <w:rPr>
-          <w:rFonts w:hint="cs"/>
           <w:rtl/>
         </w:rPr>
       </w:pPr>
@@ -4794,13 +5273,7 @@
             <w:rPr>
               <w:rFonts w:ascii="Cambria Math" w:hAnsi="Cambria Math"/>
             </w:rPr>
-            <m:t>=</m:t>
-          </m:r>
-          <m:r>
-            <w:rPr>
-              <w:rFonts w:ascii="Cambria Math" w:hAnsi="Cambria Math"/>
-            </w:rPr>
-            <m:t>210</m:t>
+            <m:t>=210</m:t>
           </m:r>
         </m:oMath>
       </m:oMathPara>
@@ -4977,7 +5450,6 @@
     <w:p>
       <w:pPr>
         <w:rPr>
-          <w:rFonts w:hint="cs"/>
           <w:rtl/>
         </w:rPr>
       </w:pPr>
@@ -5069,7 +5541,6 @@
     <w:p>
       <w:pPr>
         <w:rPr>
-          <w:rFonts w:hint="cs"/>
           <w:rtl/>
         </w:rPr>
       </w:pPr>
@@ -5129,13 +5600,7 @@
             <w:rPr>
               <w:rFonts w:ascii="Cambria Math" w:hAnsi="Cambria Math"/>
             </w:rPr>
-            <m:t>=</m:t>
-          </m:r>
-          <m:r>
-            <w:rPr>
-              <w:rFonts w:ascii="Cambria Math" w:hAnsi="Cambria Math"/>
-            </w:rPr>
-            <m:t>15504</m:t>
+            <m:t>=15504</m:t>
           </m:r>
         </m:oMath>
       </m:oMathPara>
@@ -5173,22 +5638,21 @@
       <w:pPr>
         <w:pStyle w:val="3"/>
         <w:rPr>
-          <w:rFonts w:cs="Times New Roman" w:hint="cs"/>
-          <w:rtl/>
-        </w:rPr>
-      </w:pPr>
-      <w:r>
-        <w:rPr>
           <w:rFonts w:cs="Times New Roman"/>
           <w:rtl/>
         </w:rPr>
+      </w:pPr>
+      <w:r>
+        <w:rPr>
+          <w:rFonts w:cs="Times New Roman"/>
+          <w:rtl/>
+        </w:rPr>
         <w:t>א. בכמה אופנים ניתן להכניסם כאשר אין מגבלות נוספות?</w:t>
       </w:r>
     </w:p>
     <w:p>
       <w:pPr>
         <w:rPr>
-          <w:rFonts w:hint="cs"/>
           <w:rtl/>
         </w:rPr>
       </w:pPr>
@@ -5259,7 +5723,6 @@
     <w:p>
       <w:pPr>
         <w:rPr>
-          <w:rFonts w:hint="cs"/>
           <w:rtl/>
         </w:rPr>
       </w:pPr>
@@ -5356,13 +5819,27 @@
           <w:rFonts w:cs="Times New Roman"/>
           <w:rtl/>
         </w:rPr>
-        <w:t>במשפחתון של ליאת יש חמשה ילדים חמודים ו 35 משחקים שונים.</w:t>
+        <w:t>במשפחתון של ליאת יש חמשה ילדים חמודים ו 3</w:t>
       </w:r>
       <w:r>
         <w:rPr>
           <w:rFonts w:cs="Times New Roman" w:hint="cs"/>
           <w:rtl/>
         </w:rPr>
+        <w:t>0</w:t>
+      </w:r>
+      <w:r>
+        <w:rPr>
+          <w:rFonts w:cs="Times New Roman"/>
+          <w:rtl/>
+        </w:rPr>
+        <w:t xml:space="preserve"> משחקים שונים.</w:t>
+      </w:r>
+      <w:r>
+        <w:rPr>
+          <w:rFonts w:cs="Times New Roman" w:hint="cs"/>
+          <w:rtl/>
+        </w:rPr>
         <w:t xml:space="preserve"> </w:t>
       </w:r>
       <w:r>
@@ -5377,7 +5854,6 @@
       <w:pPr>
         <w:pStyle w:val="3"/>
         <w:rPr>
-          <w:rFonts w:hint="cs"/>
           <w:rtl/>
         </w:rPr>
       </w:pPr>
@@ -5391,23 +5867,50 @@
     <w:p>
       <w:pPr>
         <w:rPr>
-          <w:rFonts w:hint="cs"/>
-          <w:rtl/>
-        </w:rPr>
-      </w:pPr>
-      <w:r>
-        <w:rPr>
-          <w:rFonts w:hint="cs"/>
-          <w:rtl/>
-        </w:rPr>
-        <w:t>מספר הפונקציות מ35 ל5:</w:t>
-      </w:r>
-      <w:r>
-        <w:rPr>
-          <w:rFonts w:hint="cs"/>
-          <w:rtl/>
-        </w:rPr>
-        <w:t xml:space="preserve"> בחירת 35 מספרים מתוך 5 עם חזרות ועם חשיבות לסדר:</w:t>
+          <w:rtl/>
+        </w:rPr>
+      </w:pPr>
+      <w:r>
+        <w:rPr>
+          <w:rFonts w:hint="cs"/>
+          <w:rtl/>
+        </w:rPr>
+        <w:t>מספר הפונקציות מ3</w:t>
+      </w:r>
+      <w:r>
+        <w:rPr>
+          <w:rFonts w:hint="cs"/>
+          <w:rtl/>
+        </w:rPr>
+        <w:t>0</w:t>
+      </w:r>
+      <w:r>
+        <w:rPr>
+          <w:rFonts w:hint="cs"/>
+          <w:rtl/>
+        </w:rPr>
+        <w:t xml:space="preserve"> ל5:</w:t>
+      </w:r>
+      <w:r>
+        <w:rPr>
+          <w:rFonts w:hint="cs"/>
+          <w:rtl/>
+        </w:rPr>
+        <w:t xml:space="preserve"> בחירת 3</w:t>
+      </w:r>
+      <w:r>
+        <w:rPr>
+          <w:rFonts w:hint="cs"/>
+          <w:rtl/>
+        </w:rPr>
+        <w:t>0</w:t>
+      </w:r>
+      <w:r>
+        <w:rPr>
+          <w:rFonts w:hint="cs"/>
+          <w:rtl/>
+        </w:rPr>
+        <w:t xml:space="preserve"> מספרים מתוך 5 עם חזרות ועם חשיבות לסדר:</w:t>
       </w:r>
     </w:p>
     <w:p>
@@ -5438,7 +5941,7 @@
                 <w:rPr>
                   <w:rFonts w:ascii="Cambria Math" w:hAnsi="Cambria Math"/>
                 </w:rPr>
-                <m:t>35</m:t>
+                <m:t>30</m:t>
               </m:r>
             </m:sup>
           </m:sSup>
@@ -5446,13 +5949,7 @@
             <w:rPr>
               <w:rFonts w:ascii="Cambria Math" w:hAnsi="Cambria Math"/>
             </w:rPr>
-            <m:t>=</m:t>
-          </m:r>
-          <m:r>
-            <w:rPr>
-              <w:rFonts w:ascii="Cambria Math" w:hAnsi="Cambria Math"/>
-            </w:rPr>
-            <m:t>2.91⋅</m:t>
+            <m:t>=9.31⋅</m:t>
           </m:r>
           <m:sSup>
             <m:sSupPr>
@@ -5476,7 +5973,7 @@
                 <w:rPr>
                   <w:rFonts w:ascii="Cambria Math" w:hAnsi="Cambria Math"/>
                 </w:rPr>
-                <m:t>24</m:t>
+                <m:t>20</m:t>
               </m:r>
             </m:sup>
           </m:sSup>
@@ -5487,21 +5984,20 @@
       <w:pPr>
         <w:pStyle w:val="3"/>
         <w:rPr>
-          <w:rFonts w:hint="cs"/>
-          <w:rtl/>
-        </w:rPr>
-      </w:pPr>
-      <w:r>
-        <w:rPr>
-          <w:rtl/>
-        </w:rPr>
+          <w:rtl/>
+        </w:rPr>
+      </w:pPr>
+      <w:r>
+        <w:rPr>
+          <w:rtl/>
+        </w:rPr>
+        <w:lastRenderedPageBreak/>
         <w:t>ב. שני ילדים יקבלו 9 משחקים כל אחד והיתר יקבלו 4 כל אחד.</w:t>
       </w:r>
     </w:p>
     <w:p>
       <w:pPr>
         <w:rPr>
-          <w:rFonts w:hint="cs"/>
           <w:rtl/>
         </w:rPr>
       </w:pPr>
@@ -5516,7 +6012,6 @@
     <w:p>
       <w:pPr>
         <w:rPr>
-          <w:rFonts w:hint="cs"/>
           <w:rtl/>
         </w:rPr>
       </w:pPr>
@@ -5597,7 +6092,6 @@
     <w:p>
       <w:pPr>
         <w:rPr>
-          <w:rFonts w:hint="cs"/>
           <w:rtl/>
         </w:rPr>
       </w:pPr>
@@ -5646,7 +6140,7 @@
                     <w:rPr>
                       <w:rFonts w:ascii="Cambria Math" w:hAnsi="Cambria Math"/>
                     </w:rPr>
-                    <m:t>35</m:t>
+                    <m:t>30</m:t>
                   </m:r>
                 </m:e>
                 <m:e>
@@ -5684,7 +6178,7 @@
                     <w:rPr>
                       <w:rFonts w:ascii="Cambria Math" w:hAnsi="Cambria Math"/>
                     </w:rPr>
-                    <m:t>26</m:t>
+                    <m:t>21</m:t>
                   </m:r>
                 </m:e>
                 <m:e>
@@ -5722,7 +6216,7 @@
                     <w:rPr>
                       <w:rFonts w:ascii="Cambria Math" w:hAnsi="Cambria Math"/>
                     </w:rPr>
-                    <m:t>17</m:t>
+                    <m:t>12</m:t>
                   </m:r>
                 </m:e>
                 <m:e>
@@ -5760,7 +6254,7 @@
                     <w:rPr>
                       <w:rFonts w:ascii="Cambria Math" w:hAnsi="Cambria Math"/>
                     </w:rPr>
-                    <m:t>13</m:t>
+                    <m:t>8</m:t>
                   </m:r>
                 </m:e>
                 <m:e>
@@ -5798,7 +6292,7 @@
                     <w:rPr>
                       <w:rFonts w:ascii="Cambria Math" w:hAnsi="Cambria Math"/>
                     </w:rPr>
-                    <m:t>9</m:t>
+                    <m:t>4</m:t>
                   </m:r>
                 </m:e>
                 <m:e>
@@ -5816,13 +6310,7 @@
             <w:rPr>
               <w:rFonts w:ascii="Cambria Math" w:hAnsi="Cambria Math"/>
             </w:rPr>
-            <m:t>=</m:t>
-          </m:r>
-          <m:r>
-            <w:rPr>
-              <w:rFonts w:ascii="Cambria Math" w:hAnsi="Cambria Math"/>
-            </w:rPr>
-            <m:t>4.73⋅</m:t>
+            <m:t>=1.45⋅</m:t>
           </m:r>
           <m:sSup>
             <m:sSupPr>
@@ -5846,7 +6334,7 @@
                 <w:rPr>
                   <w:rFonts w:ascii="Cambria Math" w:hAnsi="Cambria Math"/>
                 </w:rPr>
-                <m:t>22</m:t>
+                <m:t>17</m:t>
               </m:r>
             </m:sup>
           </m:sSup>
@@ -5856,7 +6344,6 @@
     <w:p>
       <w:pPr>
         <w:rPr>
-          <w:rFonts w:hint="cs"/>
           <w:rtl/>
         </w:rPr>
       </w:pPr>
@@ -6112,7 +6599,7 @@
             <w:rPr>
               <w:rFonts w:ascii="Cambria Math" w:hAnsi="Cambria Math"/>
             </w:rPr>
-            <m:t>=4.73⋅</m:t>
+            <m:t>=1.45⋅</m:t>
           </m:r>
           <m:sSup>
             <m:sSupPr>
@@ -6136,7 +6623,7 @@
                 <w:rPr>
                   <w:rFonts w:ascii="Cambria Math" w:hAnsi="Cambria Math"/>
                 </w:rPr>
-                <m:t>23</m:t>
+                <m:t>18</m:t>
               </m:r>
             </m:sup>
           </m:sSup>
@@ -6147,22 +6634,19 @@
       <w:pPr>
         <w:pStyle w:val="3"/>
         <w:rPr>
-          <w:rFonts w:hint="cs"/>
-          <w:rtl/>
-        </w:rPr>
-      </w:pPr>
-      <w:r>
-        <w:rPr>
-          <w:rtl/>
-        </w:rPr>
-        <w:lastRenderedPageBreak/>
+          <w:rtl/>
+        </w:rPr>
+      </w:pPr>
+      <w:r>
+        <w:rPr>
+          <w:rtl/>
+        </w:rPr>
         <w:t>ג. כל ילד יקבל 6 משחקים.</w:t>
       </w:r>
     </w:p>
     <w:p>
       <w:pPr>
         <w:rPr>
-          <w:rFonts w:hint="cs"/>
           <w:rtl/>
         </w:rPr>
       </w:pPr>
@@ -6204,7 +6688,7 @@
                     <w:rPr>
                       <w:rFonts w:ascii="Cambria Math" w:hAnsi="Cambria Math"/>
                     </w:rPr>
-                    <m:t>35</m:t>
+                    <m:t>30</m:t>
                   </m:r>
                 </m:e>
                 <m:e>
@@ -6242,7 +6726,7 @@
                     <w:rPr>
                       <w:rFonts w:ascii="Cambria Math" w:hAnsi="Cambria Math"/>
                     </w:rPr>
-                    <m:t>29</m:t>
+                    <m:t>24</m:t>
                   </m:r>
                 </m:e>
                 <m:e>
@@ -6280,7 +6764,7 @@
                     <w:rPr>
                       <w:rFonts w:ascii="Cambria Math" w:hAnsi="Cambria Math"/>
                     </w:rPr>
-                    <m:t>23</m:t>
+                    <m:t>18</m:t>
                   </m:r>
                 </m:e>
                 <m:e>
@@ -6318,7 +6802,7 @@
                     <w:rPr>
                       <w:rFonts w:ascii="Cambria Math" w:hAnsi="Cambria Math"/>
                     </w:rPr>
-                    <m:t>17</m:t>
+                    <m:t>12</m:t>
                   </m:r>
                 </m:e>
                 <m:e>
@@ -6356,7 +6840,7 @@
                     <w:rPr>
                       <w:rFonts w:ascii="Cambria Math" w:hAnsi="Cambria Math"/>
                     </w:rPr>
-                    <m:t>11</m:t>
+                    <m:t>6</m:t>
                   </m:r>
                 </m:e>
                 <m:e>
@@ -6374,13 +6858,7 @@
             <w:rPr>
               <w:rFonts w:ascii="Cambria Math" w:hAnsi="Cambria Math"/>
             </w:rPr>
-            <m:t>=</m:t>
-          </m:r>
-          <m:r>
-            <w:rPr>
-              <w:rFonts w:ascii="Cambria Math" w:hAnsi="Cambria Math"/>
-            </w:rPr>
-            <m:t>4.45⋅</m:t>
+            <m:t>=1.37⋅</m:t>
           </m:r>
           <m:sSup>
             <m:sSupPr>
@@ -6404,7 +6882,7 @@
                 <w:rPr>
                   <w:rFonts w:ascii="Cambria Math" w:hAnsi="Cambria Math"/>
                 </w:rPr>
-                <m:t>23</m:t>
+                <m:t>18</m:t>
               </m:r>
             </m:sup>
           </m:sSup>
@@ -6415,7 +6893,6 @@
       <w:pPr>
         <w:pStyle w:val="3"/>
         <w:rPr>
-          <w:rFonts w:hint="cs"/>
           <w:rtl/>
         </w:rPr>
       </w:pPr>
@@ -6429,7 +6906,6 @@
     <w:p>
       <w:pPr>
         <w:rPr>
-          <w:rFonts w:hint="cs"/>
           <w:rtl/>
         </w:rPr>
       </w:pPr>
@@ -6444,7 +6920,6 @@
     <w:p>
       <w:pPr>
         <w:rPr>
-          <w:rFonts w:hint="cs"/>
           <w:rtl/>
         </w:rPr>
       </w:pPr>
@@ -6476,7 +6951,7 @@
                 <w:rPr>
                   <w:rFonts w:ascii="Cambria Math" w:hAnsi="Cambria Math"/>
                 </w:rPr>
-                <m:t>35!</m:t>
+                <m:t>30!</m:t>
               </m:r>
             </m:num>
             <m:den>
@@ -6510,10 +6985,42 @@
                 <w:rPr>
                   <w:rFonts w:ascii="Cambria Math" w:hAnsi="Cambria Math"/>
                 </w:rPr>
-                <m:t>15!</m:t>
+                <m:t>10!</m:t>
               </m:r>
             </m:den>
           </m:f>
+          <m:r>
+            <w:rPr>
+              <w:rFonts w:ascii="Cambria Math" w:hAnsi="Cambria Math"/>
+            </w:rPr>
+            <m:t>=9.18⋅</m:t>
+          </m:r>
+          <m:sSup>
+            <m:sSupPr>
+              <m:ctrlPr>
+                <w:rPr>
+                  <w:rFonts w:ascii="Cambria Math" w:hAnsi="Cambria Math"/>
+                  <w:i/>
+                </w:rPr>
+              </m:ctrlPr>
+            </m:sSupPr>
+            <m:e>
+              <m:r>
+                <w:rPr>
+                  <w:rFonts w:ascii="Cambria Math" w:hAnsi="Cambria Math"/>
+                </w:rPr>
+                <m:t>10</m:t>
+              </m:r>
+            </m:e>
+            <m:sup>
+              <m:r>
+                <w:rPr>
+                  <w:rFonts w:ascii="Cambria Math" w:hAnsi="Cambria Math"/>
+                </w:rPr>
+                <m:t>18</m:t>
+              </m:r>
+            </m:sup>
+          </m:sSup>
         </m:oMath>
       </m:oMathPara>
     </w:p>
@@ -6521,7 +7028,6 @@
       <w:pPr>
         <w:pStyle w:val="3"/>
         <w:rPr>
-          <w:rFonts w:hint="cs"/>
           <w:rtl/>
         </w:rPr>
       </w:pPr>
@@ -6535,7 +7041,6 @@
     <w:p>
       <w:pPr>
         <w:rPr>
-          <w:rFonts w:hint="cs"/>
           <w:rtl/>
         </w:rPr>
       </w:pPr>
@@ -6616,7 +7121,7 @@
             <w:rPr>
               <w:rFonts w:ascii="Cambria Math" w:hAnsi="Cambria Math"/>
             </w:rPr>
-            <m:t>=35</m:t>
+            <m:t>=30</m:t>
           </m:r>
         </m:oMath>
       </m:oMathPara>
@@ -6624,23 +7129,50 @@
     <w:p>
       <w:pPr>
         <w:rPr>
-          <w:rFonts w:hint="cs"/>
-          <w:rtl/>
-        </w:rPr>
-      </w:pPr>
-      <w:r>
-        <w:rPr>
-          <w:rFonts w:hint="cs"/>
-          <w:rtl/>
-        </w:rPr>
-        <w:t xml:space="preserve">שזה שקול לסידור 35 המשחקים עם </w:t>
-      </w:r>
-      <w:r>
-        <w:rPr>
-          <w:rFonts w:hint="cs"/>
-          <w:rtl/>
-        </w:rPr>
-        <w:t>חמשת הילדים בשורה, כאשר הילד הראשון עומד במקום הראשון, ולכן נותר רק לבחור 4 מתוך 39 מקומות להצבת הילדים הנותרים:</w:t>
+          <w:rtl/>
+        </w:rPr>
+      </w:pPr>
+      <w:r>
+        <w:rPr>
+          <w:rFonts w:hint="cs"/>
+          <w:rtl/>
+        </w:rPr>
+        <w:t>שזה שקול לסידור 3</w:t>
+      </w:r>
+      <w:r>
+        <w:rPr>
+          <w:rFonts w:hint="cs"/>
+          <w:rtl/>
+        </w:rPr>
+        <w:t>0</w:t>
+      </w:r>
+      <w:r>
+        <w:rPr>
+          <w:rFonts w:hint="cs"/>
+          <w:rtl/>
+        </w:rPr>
+        <w:t xml:space="preserve"> המשחקים עם </w:t>
+      </w:r>
+      <w:r>
+        <w:rPr>
+          <w:rFonts w:hint="cs"/>
+          <w:rtl/>
+        </w:rPr>
+        <w:t>חמשת הילדים בשורה, כאשר הילד הראשון עומד במקום הראשון, ולכן נותר רק לבחור 4 מתוך 3</w:t>
+      </w:r>
+      <w:r>
+        <w:rPr>
+          <w:rFonts w:hint="cs"/>
+          <w:rtl/>
+        </w:rPr>
+        <w:t>4</w:t>
+      </w:r>
+      <w:r>
+        <w:rPr>
+          <w:rFonts w:hint="cs"/>
+          <w:rtl/>
+        </w:rPr>
+        <w:t xml:space="preserve"> מקומות להצבת הילדים הנותרים:</w:t>
       </w:r>
     </w:p>
     <w:p>
@@ -6673,7 +7205,7 @@
                     <w:rPr>
                       <w:rFonts w:ascii="Cambria Math" w:hAnsi="Cambria Math"/>
                     </w:rPr>
-                    <m:t>39</m:t>
+                    <m:t>34</m:t>
                   </m:r>
                 </m:e>
                 <m:e>
@@ -6691,7 +7223,7 @@
             <w:rPr>
               <w:rFonts w:ascii="Cambria Math" w:hAnsi="Cambria Math"/>
             </w:rPr>
-            <m:t>=82251</m:t>
+            <m:t>=46376</m:t>
           </m:r>
         </m:oMath>
       </m:oMathPara>
@@ -6699,7 +7231,6 @@
     <w:p>
       <w:pPr>
         <w:rPr>
-          <w:rFonts w:hint="cs"/>
           <w:rtl/>
         </w:rPr>
       </w:pPr>
@@ -6780,7 +7311,6 @@
     <w:p>
       <w:pPr>
         <w:rPr>
-          <w:rFonts w:hint="cs"/>
           <w:rtl/>
         </w:rPr>
       </w:pPr>
@@ -6985,7 +7515,6 @@
     <w:p>
       <w:pPr>
         <w:rPr>
-          <w:rFonts w:hint="cs"/>
           <w:rtl/>
         </w:rPr>
       </w:pPr>
@@ -7205,7 +7734,6 @@
     <w:p>
       <w:pPr>
         <w:rPr>
-          <w:rFonts w:hint="cs"/>
           <w:rtl/>
         </w:rPr>
       </w:pPr>
@@ -7250,7 +7778,6 @@
     <w:p>
       <w:pPr>
         <w:rPr>
-          <w:rFonts w:hint="cs"/>
           <w:rtl/>
         </w:rPr>
       </w:pPr>
@@ -7346,7 +7873,7 @@
               <w:noProof/>
               <w:rtl/>
             </w:rPr>
-            <w:t>4</w:t>
+            <w:t>3</w:t>
           </w:r>
         </w:fldSimple>
         <w:r>
@@ -10569,13 +11096,9 @@
     <w:useFELayout/>
   </w:compat>
   <w:rsids>
-    <w:rsidRoot w:val="002C33F2"/>
-    <w:rsid w:val="002A6DF6"/>
-    <w:rsid w:val="002C33F2"/>
-    <w:rsid w:val="00B5674E"/>
-    <w:rsid w:val="00BB7E51"/>
-    <w:rsid w:val="00C11306"/>
-    <w:rsid w:val="00F025E0"/>
+    <w:rsidRoot w:val="00AB6999"/>
+    <w:rsid w:val="00381B85"/>
+    <w:rsid w:val="00AB6999"/>
   </w:rsids>
   <m:mathPr>
     <m:mathFont m:val="Cambria Math"/>
@@ -10756,7 +11279,6 @@
   <w:style w:type="paragraph" w:default="1" w:styleId="a">
     <w:name w:val="Normal"/>
     <w:qFormat/>
-    <w:rsid w:val="00B5674E"/>
     <w:pPr>
       <w:bidi/>
     </w:pPr>
@@ -10794,7 +11316,7 @@
     <w:basedOn w:val="a0"/>
     <w:uiPriority w:val="99"/>
     <w:semiHidden/>
-    <w:rsid w:val="00F025E0"/>
+    <w:rsid w:val="00AB6999"/>
     <w:rPr>
       <w:color w:val="808080"/>
     </w:rPr>
@@ -11096,7 +11618,7 @@
 </file>
 
 <file path=customXml/itemProps1.xml><?xml version="1.0" encoding="utf-8"?>
-<ds:datastoreItem xmlns:ds="http://schemas.openxmlformats.org/officeDocument/2006/customXml" ds:itemID="{ABF5B94B-606F-461D-8C7F-EFA9C8410071}">
+<ds:datastoreItem xmlns:ds="http://schemas.openxmlformats.org/officeDocument/2006/customXml" ds:itemID="{EE2A1427-A013-449A-89A2-3CACA6C11F3F}">
   <ds:schemaRefs>
     <ds:schemaRef ds:uri="http://schemas.openxmlformats.org/officeDocument/2006/bibliography"/>
   </ds:schemaRefs>

</xml_diff>